<commit_message>
Cập nhật phiên bản tài liệu
</commit_message>
<xml_diff>
--- a/docs/ProjectManagement.docx
+++ b/docs/ProjectManagement.docx
@@ -2691,8 +2691,8 @@
         <w:tblLook w:val="00A0" w:firstRow="1" w:lastRow="0" w:firstColumn="1" w:lastColumn="0" w:noHBand="0" w:noVBand="0"/>
       </w:tblPr>
       <w:tblGrid>
-        <w:gridCol w:w="1495"/>
-        <w:gridCol w:w="3095"/>
+        <w:gridCol w:w="1615"/>
+        <w:gridCol w:w="2975"/>
         <w:gridCol w:w="1148"/>
         <w:gridCol w:w="1552"/>
         <w:gridCol w:w="1440"/>
@@ -2704,7 +2704,7 @@
         <w:tc>
           <w:tcPr>
             <w:cnfStyle w:val="001000000000" w:firstRow="0" w:lastRow="0" w:firstColumn="1" w:lastColumn="0" w:oddVBand="0" w:evenVBand="0" w:oddHBand="0" w:evenHBand="0" w:firstRowFirstColumn="0" w:firstRowLastColumn="0" w:lastRowFirstColumn="0" w:lastRowLastColumn="0"/>
-            <w:tcW w:w="1495" w:type="dxa"/>
+            <w:tcW w:w="1615" w:type="dxa"/>
           </w:tcPr>
           <w:p>
             <w:proofErr w:type="spellStart"/>
@@ -2719,7 +2719,7 @@
         </w:tc>
         <w:tc>
           <w:tcPr>
-            <w:tcW w:w="3095" w:type="dxa"/>
+            <w:tcW w:w="2975" w:type="dxa"/>
           </w:tcPr>
           <w:p>
             <w:pPr>
@@ -2846,10 +2846,12 @@
         </w:trPr>
         <w:tc>
           <w:tcPr>
-            <w:cnfStyle w:val="001000000000" w:firstRow="0" w:lastRow="0" w:firstColumn="1" w:lastColumn="0" w:oddVBand="0" w:evenVBand="0" w:oddHBand="0" w:evenHBand="0" w:firstRowFirstColumn="0" w:firstRowLastColumn="0" w:lastRowFirstColumn="0" w:lastRowLastColumn="0"/>
-            <w:tcW w:w="1495" w:type="dxa"/>
+            <w:tcW w:w="1615" w:type="dxa"/>
           </w:tcPr>
           <w:p>
+            <w:pPr>
+              <w:cnfStyle w:val="001000000000" w:firstRow="0" w:lastRow="0" w:firstColumn="1" w:lastColumn="0" w:oddVBand="0" w:evenVBand="0" w:oddHBand="0" w:evenHBand="0" w:firstRowFirstColumn="0" w:firstRowLastColumn="0" w:lastRowFirstColumn="0" w:lastRowLastColumn="0"/>
+            </w:pPr>
             <w:r>
               <w:t>15/09/20</w:t>
             </w:r>
@@ -2860,12 +2862,64 @@
         </w:tc>
         <w:tc>
           <w:tcPr>
-            <w:tcW w:w="3095" w:type="dxa"/>
+            <w:tcW w:w="2975" w:type="dxa"/>
           </w:tcPr>
           <w:p>
-            <w:pPr>
-              <w:cnfStyle w:val="000000000000" w:firstRow="0" w:lastRow="0" w:firstColumn="0" w:lastColumn="0" w:oddVBand="0" w:evenVBand="0" w:oddHBand="0" w:evenHBand="0" w:firstRowFirstColumn="0" w:firstRowLastColumn="0" w:lastRowFirstColumn="0" w:lastRowLastColumn="0"/>
-            </w:pPr>
+            <w:proofErr w:type="spellStart"/>
+            <w:r>
+              <w:t>Tạo</w:t>
+            </w:r>
+            <w:proofErr w:type="spellEnd"/>
+            <w:r>
+              <w:t xml:space="preserve"> </w:t>
+            </w:r>
+            <w:proofErr w:type="spellStart"/>
+            <w:r>
+              <w:t>tài</w:t>
+            </w:r>
+            <w:proofErr w:type="spellEnd"/>
+            <w:r>
+              <w:t xml:space="preserve"> </w:t>
+            </w:r>
+            <w:proofErr w:type="spellStart"/>
+            <w:r>
+              <w:t>liệu</w:t>
+            </w:r>
+            <w:bookmarkStart w:id="0" w:name="_GoBack"/>
+            <w:bookmarkEnd w:id="0"/>
+            <w:proofErr w:type="spellEnd"/>
+            <w:r>
+              <w:t xml:space="preserve"> </w:t>
+            </w:r>
+            <w:proofErr w:type="spellStart"/>
+            <w:r>
+              <w:t>hướng</w:t>
+            </w:r>
+            <w:proofErr w:type="spellEnd"/>
+            <w:r>
+              <w:t xml:space="preserve"> </w:t>
+            </w:r>
+            <w:proofErr w:type="spellStart"/>
+            <w:r>
+              <w:t>dẫn</w:t>
+            </w:r>
+            <w:proofErr w:type="spellEnd"/>
+            <w:r>
+              <w:t xml:space="preserve"> </w:t>
+            </w:r>
+            <w:proofErr w:type="spellStart"/>
+            <w:r>
+              <w:t>sử</w:t>
+            </w:r>
+            <w:proofErr w:type="spellEnd"/>
+            <w:r>
+              <w:t xml:space="preserve"> </w:t>
+            </w:r>
+            <w:proofErr w:type="spellStart"/>
+            <w:r>
+              <w:t>dụng</w:t>
+            </w:r>
+            <w:proofErr w:type="spellEnd"/>
           </w:p>
         </w:tc>
         <w:tc>
@@ -2873,9 +2927,6 @@
             <w:tcW w:w="1148" w:type="dxa"/>
           </w:tcPr>
           <w:p>
-            <w:pPr>
-              <w:cnfStyle w:val="000000000000" w:firstRow="0" w:lastRow="0" w:firstColumn="0" w:lastColumn="0" w:oddVBand="0" w:evenVBand="0" w:oddHBand="0" w:evenHBand="0" w:firstRowFirstColumn="0" w:firstRowLastColumn="0" w:lastRowFirstColumn="0" w:lastRowLastColumn="0"/>
-            </w:pPr>
             <w:r>
               <w:t>0.</w:t>
             </w:r>
@@ -2889,9 +2940,6 @@
             <w:tcW w:w="1552" w:type="dxa"/>
           </w:tcPr>
           <w:p>
-            <w:pPr>
-              <w:cnfStyle w:val="000000000000" w:firstRow="0" w:lastRow="0" w:firstColumn="0" w:lastColumn="0" w:oddVBand="0" w:evenVBand="0" w:oddHBand="0" w:evenHBand="0" w:firstRowFirstColumn="0" w:firstRowLastColumn="0" w:lastRowFirstColumn="0" w:lastRowLastColumn="0"/>
-            </w:pPr>
             <w:proofErr w:type="spellStart"/>
             <w:r>
               <w:t>Xuân</w:t>
@@ -2904,9 +2952,6 @@
             <w:tcW w:w="1440" w:type="dxa"/>
           </w:tcPr>
           <w:p>
-            <w:pPr>
-              <w:cnfStyle w:val="000000000000" w:firstRow="0" w:lastRow="0" w:firstColumn="0" w:lastColumn="0" w:oddVBand="0" w:evenVBand="0" w:oddHBand="0" w:evenHBand="0" w:firstRowFirstColumn="0" w:firstRowLastColumn="0" w:lastRowFirstColumn="0" w:lastRowLastColumn="0"/>
-            </w:pPr>
             <w:r>
               <w:t>Nam</w:t>
             </w:r>
@@ -2920,7 +2965,7 @@
         <w:tc>
           <w:tcPr>
             <w:cnfStyle w:val="001000000000" w:firstRow="0" w:lastRow="0" w:firstColumn="1" w:lastColumn="0" w:oddVBand="0" w:evenVBand="0" w:oddHBand="0" w:evenHBand="0" w:firstRowFirstColumn="0" w:firstRowLastColumn="0" w:lastRowFirstColumn="0" w:lastRowLastColumn="0"/>
-            <w:tcW w:w="1495" w:type="dxa"/>
+            <w:tcW w:w="1615" w:type="dxa"/>
           </w:tcPr>
           <w:p>
             <w:r>
@@ -2945,12 +2990,28 @@
         </w:tc>
         <w:tc>
           <w:tcPr>
-            <w:tcW w:w="3095" w:type="dxa"/>
+            <w:tcW w:w="2975" w:type="dxa"/>
           </w:tcPr>
           <w:p>
             <w:pPr>
               <w:cnfStyle w:val="000000000000" w:firstRow="0" w:lastRow="0" w:firstColumn="0" w:lastColumn="0" w:oddVBand="0" w:evenVBand="0" w:oddHBand="0" w:evenHBand="0" w:firstRowFirstColumn="0" w:firstRowLastColumn="0" w:lastRowFirstColumn="0" w:lastRowLastColumn="0"/>
             </w:pPr>
+            <w:proofErr w:type="spellStart"/>
+            <w:r>
+              <w:t>Bổ</w:t>
+            </w:r>
+            <w:proofErr w:type="spellEnd"/>
+            <w:r>
+              <w:t xml:space="preserve"> sung </w:t>
+            </w:r>
+            <w:proofErr w:type="spellStart"/>
+            <w:r>
+              <w:t>giao</w:t>
+            </w:r>
+            <w:proofErr w:type="spellEnd"/>
+            <w:r>
+              <w:t xml:space="preserve"> diện Help</w:t>
+            </w:r>
           </w:p>
         </w:tc>
         <w:tc>
@@ -3005,7 +3066,7 @@
         <w:tc>
           <w:tcPr>
             <w:cnfStyle w:val="001000000000" w:firstRow="0" w:lastRow="0" w:firstColumn="1" w:lastColumn="0" w:oddVBand="0" w:evenVBand="0" w:oddHBand="0" w:evenHBand="0" w:firstRowFirstColumn="0" w:firstRowLastColumn="0" w:lastRowFirstColumn="0" w:lastRowLastColumn="0"/>
-            <w:tcW w:w="1495" w:type="dxa"/>
+            <w:tcW w:w="1615" w:type="dxa"/>
           </w:tcPr>
           <w:p>
             <w:r>
@@ -3030,12 +3091,41 @@
         </w:tc>
         <w:tc>
           <w:tcPr>
-            <w:tcW w:w="3095" w:type="dxa"/>
+            <w:tcW w:w="2975" w:type="dxa"/>
           </w:tcPr>
           <w:p>
             <w:pPr>
               <w:cnfStyle w:val="000000000000" w:firstRow="0" w:lastRow="0" w:firstColumn="0" w:lastColumn="0" w:oddVBand="0" w:evenVBand="0" w:oddHBand="0" w:evenHBand="0" w:firstRowFirstColumn="0" w:firstRowLastColumn="0" w:lastRowFirstColumn="0" w:lastRowLastColumn="0"/>
             </w:pPr>
+            <w:proofErr w:type="spellStart"/>
+            <w:r>
+              <w:t>Bổ</w:t>
+            </w:r>
+            <w:proofErr w:type="spellEnd"/>
+            <w:r>
+              <w:t xml:space="preserve"> sung: </w:t>
+            </w:r>
+            <w:proofErr w:type="spellStart"/>
+            <w:r>
+              <w:t>chạm</w:t>
+            </w:r>
+            <w:proofErr w:type="spellEnd"/>
+            <w:r>
+              <w:t xml:space="preserve"> </w:t>
+            </w:r>
+            <w:proofErr w:type="spellStart"/>
+            <w:r>
+              <w:t>để</w:t>
+            </w:r>
+            <w:proofErr w:type="spellEnd"/>
+            <w:r>
+              <w:t xml:space="preserve"> </w:t>
+            </w:r>
+            <w:proofErr w:type="spellStart"/>
+            <w:r>
+              <w:t>dịch</w:t>
+            </w:r>
+            <w:proofErr w:type="spellEnd"/>
           </w:p>
         </w:tc>
         <w:tc>
@@ -3092,7 +3182,7 @@
         <w:tc>
           <w:tcPr>
             <w:cnfStyle w:val="001000000000" w:firstRow="0" w:lastRow="0" w:firstColumn="1" w:lastColumn="0" w:oddVBand="0" w:evenVBand="0" w:oddHBand="0" w:evenHBand="0" w:firstRowFirstColumn="0" w:firstRowLastColumn="0" w:lastRowFirstColumn="0" w:lastRowLastColumn="0"/>
-            <w:tcW w:w="1495" w:type="dxa"/>
+            <w:tcW w:w="1615" w:type="dxa"/>
           </w:tcPr>
           <w:p>
             <w:r>
@@ -3102,12 +3192,49 @@
         </w:tc>
         <w:tc>
           <w:tcPr>
-            <w:tcW w:w="3095" w:type="dxa"/>
+            <w:tcW w:w="2975" w:type="dxa"/>
           </w:tcPr>
           <w:p>
             <w:pPr>
               <w:cnfStyle w:val="000000000000" w:firstRow="0" w:lastRow="0" w:firstColumn="0" w:lastColumn="0" w:oddVBand="0" w:evenVBand="0" w:oddHBand="0" w:evenHBand="0" w:firstRowFirstColumn="0" w:firstRowLastColumn="0" w:lastRowFirstColumn="0" w:lastRowLastColumn="0"/>
             </w:pPr>
+            <w:proofErr w:type="spellStart"/>
+            <w:r>
+              <w:t>Bổ</w:t>
+            </w:r>
+            <w:proofErr w:type="spellEnd"/>
+            <w:r>
+              <w:t xml:space="preserve"> sung: </w:t>
+            </w:r>
+            <w:proofErr w:type="spellStart"/>
+            <w:r>
+              <w:t>chạm</w:t>
+            </w:r>
+            <w:proofErr w:type="spellEnd"/>
+            <w:r>
+              <w:t xml:space="preserve"> </w:t>
+            </w:r>
+            <w:proofErr w:type="spellStart"/>
+            <w:r>
+              <w:t>để</w:t>
+            </w:r>
+            <w:proofErr w:type="spellEnd"/>
+            <w:r>
+              <w:t xml:space="preserve"> </w:t>
+            </w:r>
+            <w:proofErr w:type="spellStart"/>
+            <w:r>
+              <w:t>dịch</w:t>
+            </w:r>
+            <w:proofErr w:type="spellEnd"/>
+            <w:r>
+              <w:t xml:space="preserve"> + </w:t>
+            </w:r>
+            <w:proofErr w:type="spellStart"/>
+            <w:r>
+              <w:t>nghe</w:t>
+            </w:r>
+            <w:proofErr w:type="spellEnd"/>
           </w:p>
         </w:tc>
         <w:tc>
@@ -3161,13 +3288,13 @@
         <w:tc>
           <w:tcPr>
             <w:cnfStyle w:val="001000000000" w:firstRow="0" w:lastRow="0" w:firstColumn="1" w:lastColumn="0" w:oddVBand="0" w:evenVBand="0" w:oddHBand="0" w:evenHBand="0" w:firstRowFirstColumn="0" w:firstRowLastColumn="0" w:lastRowFirstColumn="0" w:lastRowLastColumn="0"/>
-            <w:tcW w:w="1495" w:type="dxa"/>
+            <w:tcW w:w="1615" w:type="dxa"/>
           </w:tcPr>
           <w:p/>
         </w:tc>
         <w:tc>
           <w:tcPr>
-            <w:tcW w:w="3095" w:type="dxa"/>
+            <w:tcW w:w="2975" w:type="dxa"/>
           </w:tcPr>
           <w:p>
             <w:pPr>
@@ -3230,7 +3357,7 @@
       <w:pPr>
         <w:pStyle w:val="Heading1"/>
       </w:pPr>
-      <w:bookmarkStart w:id="0" w:name="_Toc57272138"/>
+      <w:bookmarkStart w:id="1" w:name="_Toc57272138"/>
       <w:r>
         <w:lastRenderedPageBreak/>
         <w:t xml:space="preserve">Giới </w:t>
@@ -3243,14 +3370,14 @@
       <w:r>
         <w:t xml:space="preserve"> dự án</w:t>
       </w:r>
-      <w:bookmarkEnd w:id="0"/>
+      <w:bookmarkEnd w:id="1"/>
     </w:p>
     <w:p/>
     <w:p>
       <w:pPr>
         <w:pStyle w:val="Heading2"/>
       </w:pPr>
-      <w:bookmarkStart w:id="1" w:name="_Toc57272139"/>
+      <w:bookmarkStart w:id="2" w:name="_Toc57272139"/>
       <w:proofErr w:type="spellStart"/>
       <w:r>
         <w:t>Mô</w:t>
@@ -3270,7 +3397,7 @@
       <w:r>
         <w:t>dự án</w:t>
       </w:r>
-      <w:bookmarkEnd w:id="1"/>
+      <w:bookmarkEnd w:id="2"/>
     </w:p>
     <w:p>
       <w:pPr>
@@ -3291,7 +3418,7 @@
       <w:pPr>
         <w:pStyle w:val="Heading2"/>
       </w:pPr>
-      <w:bookmarkStart w:id="2" w:name="_Toc57272140"/>
+      <w:bookmarkStart w:id="3" w:name="_Toc57272140"/>
       <w:proofErr w:type="spellStart"/>
       <w:r>
         <w:t>Công</w:t>
@@ -3312,7 +3439,7 @@
       <w:r>
         <w:t>lý</w:t>
       </w:r>
-      <w:bookmarkEnd w:id="2"/>
+      <w:bookmarkEnd w:id="3"/>
       <w:proofErr w:type="spellEnd"/>
     </w:p>
     <w:p>
@@ -3607,7 +3734,7 @@
       <w:pPr>
         <w:pStyle w:val="Heading1"/>
       </w:pPr>
-      <w:bookmarkStart w:id="3" w:name="_Toc57272141"/>
+      <w:bookmarkStart w:id="4" w:name="_Toc57272141"/>
       <w:proofErr w:type="spellStart"/>
       <w:r>
         <w:t>Các</w:t>
@@ -3624,14 +3751,14 @@
       <w:r>
         <w:t xml:space="preserve"> tham gia dự án</w:t>
       </w:r>
-      <w:bookmarkEnd w:id="3"/>
+      <w:bookmarkEnd w:id="4"/>
     </w:p>
     <w:p/>
     <w:p>
       <w:pPr>
         <w:pStyle w:val="Heading2"/>
       </w:pPr>
-      <w:bookmarkStart w:id="4" w:name="_Toc57272142"/>
+      <w:bookmarkStart w:id="5" w:name="_Toc57272142"/>
       <w:proofErr w:type="spellStart"/>
       <w:r>
         <w:t>Thông</w:t>
@@ -3676,7 +3803,7 @@
       <w:r>
         <w:t>hàng</w:t>
       </w:r>
-      <w:bookmarkEnd w:id="4"/>
+      <w:bookmarkEnd w:id="5"/>
       <w:proofErr w:type="spellEnd"/>
     </w:p>
     <w:p>
@@ -3818,7 +3945,7 @@
       <w:pPr>
         <w:pStyle w:val="Heading2"/>
       </w:pPr>
-      <w:bookmarkStart w:id="5" w:name="_Toc57272143"/>
+      <w:bookmarkStart w:id="6" w:name="_Toc57272143"/>
       <w:proofErr w:type="spellStart"/>
       <w:r>
         <w:t>Thông</w:t>
@@ -3847,7 +3974,7 @@
       <w:r>
         <w:t>nhóm</w:t>
       </w:r>
-      <w:bookmarkEnd w:id="5"/>
+      <w:bookmarkEnd w:id="6"/>
       <w:proofErr w:type="spellEnd"/>
     </w:p>
     <w:p>
@@ -4130,7 +4257,7 @@
       <w:pPr>
         <w:pStyle w:val="Heading2"/>
       </w:pPr>
-      <w:bookmarkStart w:id="6" w:name="_Toc57272144"/>
+      <w:bookmarkStart w:id="7" w:name="_Toc57272144"/>
       <w:proofErr w:type="spellStart"/>
       <w:r>
         <w:t>Phân</w:t>
@@ -4199,7 +4326,7 @@
       <w:r>
         <w:t>hàng</w:t>
       </w:r>
-      <w:bookmarkEnd w:id="6"/>
+      <w:bookmarkEnd w:id="7"/>
       <w:proofErr w:type="spellEnd"/>
     </w:p>
     <w:p>
@@ -4448,7 +4575,7 @@
       <w:pPr>
         <w:pStyle w:val="Heading1"/>
       </w:pPr>
-      <w:bookmarkStart w:id="7" w:name="_Toc57272145"/>
+      <w:bookmarkStart w:id="8" w:name="_Toc57272145"/>
       <w:proofErr w:type="spellStart"/>
       <w:r>
         <w:lastRenderedPageBreak/>
@@ -4466,14 +4593,14 @@
       <w:r>
         <w:t xml:space="preserve"> dự án</w:t>
       </w:r>
-      <w:bookmarkEnd w:id="7"/>
+      <w:bookmarkEnd w:id="8"/>
     </w:p>
     <w:p/>
     <w:p>
       <w:pPr>
         <w:pStyle w:val="Heading2"/>
       </w:pPr>
-      <w:bookmarkStart w:id="8" w:name="_Toc57272146"/>
+      <w:bookmarkStart w:id="9" w:name="_Toc57272146"/>
       <w:proofErr w:type="spellStart"/>
       <w:r>
         <w:t>Thống</w:t>
@@ -4510,7 +4637,7 @@
       <w:r>
         <w:t>nguồn</w:t>
       </w:r>
-      <w:bookmarkEnd w:id="8"/>
+      <w:bookmarkEnd w:id="9"/>
       <w:proofErr w:type="spellEnd"/>
     </w:p>
     <w:p>
@@ -4814,6 +4941,13 @@
         </w:rPr>
         <w:t xml:space="preserve"> code</w:t>
       </w:r>
+      <w:r>
+        <w:rPr>
+          <w:i/>
+          <w:iCs/>
+        </w:rPr>
+        <w:t>: 8138</w:t>
+      </w:r>
     </w:p>
     <w:p>
       <w:pPr>
@@ -4891,15 +5025,20 @@
         </w:rPr>
         <w:t xml:space="preserve"> </w:t>
       </w:r>
-      <w:proofErr w:type="spellStart"/>
-      <w:r>
-        <w:rPr>
-          <w:i/>
-          <w:iCs/>
-        </w:rPr>
-        <w:t>thích</w:t>
-      </w:r>
-      <w:proofErr w:type="spellEnd"/>
+      <w:r>
+        <w:rPr>
+          <w:i/>
+          <w:iCs/>
+        </w:rPr>
+        <w:t>thich:</w:t>
+      </w:r>
+      <w:r>
+        <w:rPr>
+          <w:i/>
+          <w:iCs/>
+        </w:rPr>
+        <w:t xml:space="preserve"> </w:t>
+      </w:r>
     </w:p>
     <w:p>
       <w:pPr>
@@ -4977,6 +5116,20 @@
         </w:rPr>
         <w:t xml:space="preserve"> file</w:t>
       </w:r>
+      <w:r>
+        <w:rPr>
+          <w:i/>
+          <w:iCs/>
+        </w:rPr>
+        <w:t>:</w:t>
+      </w:r>
+      <w:r>
+        <w:rPr>
+          <w:i/>
+          <w:iCs/>
+        </w:rPr>
+        <w:t xml:space="preserve"> </w:t>
+      </w:r>
     </w:p>
     <w:p>
       <w:pPr>
@@ -5031,6 +5184,13 @@
         <w:t>hàm</w:t>
       </w:r>
       <w:proofErr w:type="spellEnd"/>
+      <w:r>
+        <w:rPr>
+          <w:i/>
+          <w:iCs/>
+        </w:rPr>
+        <w:t xml:space="preserve">: </w:t>
+      </w:r>
     </w:p>
     <w:p>
       <w:pPr>
@@ -5131,6 +5291,13 @@
         </w:rPr>
         <w:t xml:space="preserve"> class</w:t>
       </w:r>
+      <w:r>
+        <w:rPr>
+          <w:i/>
+          <w:iCs/>
+        </w:rPr>
+        <w:t xml:space="preserve">: </w:t>
+      </w:r>
     </w:p>
     <w:p>
       <w:pPr>
@@ -5146,7 +5313,7 @@
       <w:pPr>
         <w:pStyle w:val="Heading2"/>
       </w:pPr>
-      <w:bookmarkStart w:id="9" w:name="_Toc57272147"/>
+      <w:bookmarkStart w:id="10" w:name="_Toc57272147"/>
       <w:proofErr w:type="spellStart"/>
       <w:r>
         <w:t>Thống</w:t>
@@ -5183,7 +5350,7 @@
       <w:r>
         <w:t>tác</w:t>
       </w:r>
-      <w:bookmarkEnd w:id="9"/>
+      <w:bookmarkEnd w:id="10"/>
       <w:proofErr w:type="spellEnd"/>
     </w:p>
     <w:p>
@@ -6426,7 +6593,7 @@
       <w:pPr>
         <w:pStyle w:val="Heading2"/>
       </w:pPr>
-      <w:bookmarkStart w:id="10" w:name="_Toc57272148"/>
+      <w:bookmarkStart w:id="11" w:name="_Toc57272148"/>
       <w:proofErr w:type="spellStart"/>
       <w:r>
         <w:t>Kết</w:t>
@@ -6463,7 +6630,7 @@
       <w:r>
         <w:t>nghiệm</w:t>
       </w:r>
-      <w:bookmarkEnd w:id="10"/>
+      <w:bookmarkEnd w:id="11"/>
       <w:proofErr w:type="spellEnd"/>
     </w:p>
     <w:p>
@@ -6890,7 +7057,7 @@
       <w:pPr>
         <w:pStyle w:val="Heading2"/>
       </w:pPr>
-      <w:bookmarkStart w:id="11" w:name="_Toc57272149"/>
+      <w:bookmarkStart w:id="12" w:name="_Toc57272149"/>
       <w:proofErr w:type="spellStart"/>
       <w:r>
         <w:t>Phạm</w:t>
@@ -6902,7 +7069,7 @@
       <w:r>
         <w:t xml:space="preserve"> dự án</w:t>
       </w:r>
-      <w:bookmarkEnd w:id="11"/>
+      <w:bookmarkEnd w:id="12"/>
     </w:p>
     <w:p>
       <w:pPr>
@@ -7026,7 +7193,7 @@
       <w:pPr>
         <w:pStyle w:val="Heading1"/>
       </w:pPr>
-      <w:bookmarkStart w:id="12" w:name="_Toc57272150"/>
+      <w:bookmarkStart w:id="13" w:name="_Toc57272150"/>
       <w:proofErr w:type="spellStart"/>
       <w:r>
         <w:lastRenderedPageBreak/>
@@ -7060,7 +7227,7 @@
       <w:r>
         <w:t xml:space="preserve"> tin</w:t>
       </w:r>
-      <w:bookmarkEnd w:id="12"/>
+      <w:bookmarkEnd w:id="13"/>
     </w:p>
     <w:p/>
     <w:p>
@@ -7442,7 +7609,7 @@
       <w:pPr>
         <w:pStyle w:val="Heading1"/>
       </w:pPr>
-      <w:bookmarkStart w:id="13" w:name="_Toc57272151"/>
+      <w:bookmarkStart w:id="14" w:name="_Toc57272151"/>
       <w:proofErr w:type="spellStart"/>
       <w:r>
         <w:t>Ước</w:t>
@@ -7463,7 +7630,7 @@
       <w:r>
         <w:t>chung</w:t>
       </w:r>
-      <w:bookmarkEnd w:id="13"/>
+      <w:bookmarkEnd w:id="14"/>
       <w:proofErr w:type="spellEnd"/>
     </w:p>
     <w:p/>
@@ -7471,7 +7638,7 @@
       <w:pPr>
         <w:pStyle w:val="Heading2"/>
       </w:pPr>
-      <w:bookmarkStart w:id="14" w:name="_Toc57272152"/>
+      <w:bookmarkStart w:id="15" w:name="_Toc57272152"/>
       <w:proofErr w:type="spellStart"/>
       <w:r>
         <w:t>Ước</w:t>
@@ -7500,7 +7667,7 @@
       <w:r>
         <w:t>gian</w:t>
       </w:r>
-      <w:bookmarkEnd w:id="14"/>
+      <w:bookmarkEnd w:id="15"/>
       <w:proofErr w:type="spellEnd"/>
     </w:p>
     <w:p>
@@ -8004,7 +8171,7 @@
       <w:pPr>
         <w:pStyle w:val="Heading2"/>
       </w:pPr>
-      <w:bookmarkStart w:id="15" w:name="_Toc57272153"/>
+      <w:bookmarkStart w:id="16" w:name="_Toc57272153"/>
       <w:proofErr w:type="spellStart"/>
       <w:r>
         <w:t>Ước</w:t>
@@ -8033,7 +8200,7 @@
       <w:r>
         <w:t>ro</w:t>
       </w:r>
-      <w:bookmarkEnd w:id="15"/>
+      <w:bookmarkEnd w:id="16"/>
       <w:proofErr w:type="spellEnd"/>
     </w:p>
     <w:p>
@@ -10027,7 +10194,7 @@
       <w:pPr>
         <w:pStyle w:val="Heading1"/>
       </w:pPr>
-      <w:bookmarkStart w:id="16" w:name="_Toc57272154"/>
+      <w:bookmarkStart w:id="17" w:name="_Toc57272154"/>
       <w:proofErr w:type="spellStart"/>
       <w:r>
         <w:t>Ước</w:t>
@@ -10056,7 +10223,7 @@
       <w:r>
         <w:t>thành</w:t>
       </w:r>
-      <w:bookmarkEnd w:id="16"/>
+      <w:bookmarkEnd w:id="17"/>
       <w:proofErr w:type="spellEnd"/>
     </w:p>
     <w:p>
@@ -10458,7 +10625,7 @@
       <w:pPr>
         <w:pStyle w:val="Heading1"/>
       </w:pPr>
-      <w:bookmarkStart w:id="17" w:name="_Toc57272155"/>
+      <w:bookmarkStart w:id="18" w:name="_Toc57272155"/>
       <w:proofErr w:type="spellStart"/>
       <w:r>
         <w:t>Ước</w:t>
@@ -10487,7 +10654,7 @@
       <w:r>
         <w:t>lượng</w:t>
       </w:r>
-      <w:bookmarkEnd w:id="17"/>
+      <w:bookmarkEnd w:id="18"/>
       <w:proofErr w:type="spellEnd"/>
     </w:p>
     <w:p>
@@ -10797,7 +10964,7 @@
       <w:pPr>
         <w:pStyle w:val="Heading1"/>
       </w:pPr>
-      <w:bookmarkStart w:id="18" w:name="_Toc57272156"/>
+      <w:bookmarkStart w:id="19" w:name="_Toc57272156"/>
       <w:proofErr w:type="spellStart"/>
       <w:r>
         <w:lastRenderedPageBreak/>
@@ -10807,7 +10974,7 @@
       <w:r>
         <w:t xml:space="preserve"> dự án</w:t>
       </w:r>
-      <w:bookmarkEnd w:id="18"/>
+      <w:bookmarkEnd w:id="19"/>
     </w:p>
     <w:p>
       <w:r>
@@ -10848,7 +11015,7 @@
       <w:pPr>
         <w:pStyle w:val="Heading2"/>
       </w:pPr>
-      <w:bookmarkStart w:id="19" w:name="_Toc57272157"/>
+      <w:bookmarkStart w:id="20" w:name="_Toc57272157"/>
       <w:r>
         <w:t xml:space="preserve">Quản </w:t>
       </w:r>
@@ -10872,167 +11039,13 @@
       <w:r>
         <w:t>nguồn</w:t>
       </w:r>
-      <w:bookmarkEnd w:id="19"/>
+      <w:bookmarkEnd w:id="20"/>
       <w:proofErr w:type="spellEnd"/>
     </w:p>
     <w:p>
-      <w:proofErr w:type="spellStart"/>
-      <w:r>
-        <w:t>Dựa</w:t>
-      </w:r>
-      <w:proofErr w:type="spellEnd"/>
-      <w:r>
-        <w:t xml:space="preserve"> trên </w:t>
-      </w:r>
-      <w:proofErr w:type="spellStart"/>
-      <w:r>
-        <w:t>các</w:t>
-      </w:r>
-      <w:proofErr w:type="spellEnd"/>
-      <w:r>
-        <w:t xml:space="preserve"> </w:t>
-      </w:r>
-      <w:proofErr w:type="spellStart"/>
-      <w:r>
-        <w:t>biểu</w:t>
-      </w:r>
-      <w:proofErr w:type="spellEnd"/>
-      <w:r>
-        <w:t xml:space="preserve"> đồ </w:t>
-      </w:r>
-      <w:proofErr w:type="spellStart"/>
-      <w:r>
-        <w:t>của</w:t>
-      </w:r>
-      <w:proofErr w:type="spellEnd"/>
-      <w:r>
-        <w:t xml:space="preserve"> Git</w:t>
-      </w:r>
-      <w:r>
-        <w:t xml:space="preserve"> </w:t>
-      </w:r>
-      <w:proofErr w:type="spellStart"/>
-      <w:r>
-        <w:t>của</w:t>
-      </w:r>
-      <w:proofErr w:type="spellEnd"/>
-      <w:r>
-        <w:t xml:space="preserve"> dự án </w:t>
-      </w:r>
-      <w:proofErr w:type="spellStart"/>
-      <w:r>
-        <w:t>mới</w:t>
-      </w:r>
-      <w:proofErr w:type="spellEnd"/>
-      <w:r>
-        <w:t xml:space="preserve"> </w:t>
-      </w:r>
-      <w:proofErr w:type="spellStart"/>
-      <w:r>
-        <w:t>mà</w:t>
-      </w:r>
-      <w:proofErr w:type="spellEnd"/>
-      <w:r>
-        <w:t xml:space="preserve"> </w:t>
-      </w:r>
-      <w:proofErr w:type="spellStart"/>
-      <w:r>
-        <w:t>nhóm</w:t>
-      </w:r>
-      <w:proofErr w:type="spellEnd"/>
-      <w:r>
-        <w:t xml:space="preserve"> </w:t>
-      </w:r>
-      <w:proofErr w:type="spellStart"/>
-      <w:r>
-        <w:t>đã</w:t>
-      </w:r>
-      <w:proofErr w:type="spellEnd"/>
-      <w:r>
-        <w:t xml:space="preserve"> fork</w:t>
-      </w:r>
-      <w:r>
-        <w:t xml:space="preserve">, </w:t>
-      </w:r>
-      <w:proofErr w:type="spellStart"/>
-      <w:r>
-        <w:t>hoặc</w:t>
-      </w:r>
-      <w:proofErr w:type="spellEnd"/>
-      <w:r>
-        <w:t xml:space="preserve"> </w:t>
-      </w:r>
-      <w:proofErr w:type="spellStart"/>
-      <w:r>
-        <w:t>các</w:t>
-      </w:r>
-      <w:proofErr w:type="spellEnd"/>
-      <w:r>
-        <w:t xml:space="preserve"> </w:t>
-      </w:r>
-      <w:proofErr w:type="spellStart"/>
-      <w:r>
-        <w:t>công</w:t>
-      </w:r>
-      <w:proofErr w:type="spellEnd"/>
-      <w:r>
-        <w:t xml:space="preserve"> </w:t>
-      </w:r>
-      <w:proofErr w:type="spellStart"/>
-      <w:r>
-        <w:t>cụ</w:t>
-      </w:r>
-      <w:proofErr w:type="spellEnd"/>
-      <w:r>
-        <w:t xml:space="preserve"> </w:t>
-      </w:r>
-      <w:proofErr w:type="spellStart"/>
-      <w:r>
-        <w:t>phân</w:t>
-      </w:r>
-      <w:proofErr w:type="spellEnd"/>
-      <w:r>
-        <w:t xml:space="preserve"> tích code</w:t>
-      </w:r>
-      <w:r>
-        <w:t>,</w:t>
-      </w:r>
-      <w:r>
-        <w:t xml:space="preserve"> xuất ra </w:t>
-      </w:r>
-      <w:r>
-        <w:t>3</w:t>
-      </w:r>
-      <w:r>
-        <w:t xml:space="preserve"> </w:t>
-      </w:r>
-      <w:proofErr w:type="spellStart"/>
-      <w:r>
-        <w:t>thông</w:t>
-      </w:r>
-      <w:proofErr w:type="spellEnd"/>
-      <w:r>
-        <w:t xml:space="preserve"> </w:t>
-      </w:r>
-      <w:proofErr w:type="spellStart"/>
-      <w:r>
-        <w:t>kê</w:t>
-      </w:r>
-      <w:proofErr w:type="spellEnd"/>
-      <w:r>
-        <w:t>. Gợi ý</w:t>
-      </w:r>
-      <w:r>
-        <w:t xml:space="preserve"> </w:t>
-      </w:r>
-    </w:p>
-    <w:p>
       <w:pPr>
         <w:pStyle w:val="ListParagraph"/>
-        <w:numPr>
-          <w:ilvl w:val="0"/>
-          <w:numId w:val="37"/>
-        </w:numPr>
+        <w:ind w:left="720"/>
       </w:pPr>
     </w:p>
     <w:tbl>
@@ -11206,7 +11219,10 @@
               <w:jc w:val="center"/>
             </w:pPr>
             <w:r>
-              <w:t>40</w:t>
+              <w:t>4</w:t>
+            </w:r>
+            <w:r>
+              <w:t>1</w:t>
             </w:r>
           </w:p>
         </w:tc>
@@ -11261,9 +11277,24 @@
               <w:ind w:left="0"/>
               <w:jc w:val="center"/>
             </w:pPr>
+            <w:r>
+              <w:t>Tối</w:t>
+            </w:r>
+          </w:p>
+        </w:tc>
+        <w:tc>
+          <w:tcPr>
+            <w:tcW w:w="1597" w:type="dxa"/>
+          </w:tcPr>
+          <w:p>
+            <w:pPr>
+              <w:pStyle w:val="ListParagraph"/>
+              <w:ind w:left="0"/>
+              <w:jc w:val="center"/>
+            </w:pPr>
             <w:proofErr w:type="spellStart"/>
             <w:r>
-              <w:t>Đêm</w:t>
+              <w:t>Chiều</w:t>
             </w:r>
             <w:proofErr w:type="spellEnd"/>
           </w:p>
@@ -11278,9 +11309,73 @@
               <w:ind w:left="0"/>
               <w:jc w:val="center"/>
             </w:pPr>
+            <w:r>
+              <w:t>Tối</w:t>
+            </w:r>
+          </w:p>
+        </w:tc>
+        <w:tc>
+          <w:tcPr>
+            <w:tcW w:w="1597" w:type="dxa"/>
+          </w:tcPr>
+          <w:p>
+            <w:pPr>
+              <w:pStyle w:val="ListParagraph"/>
+              <w:ind w:left="0"/>
+              <w:jc w:val="center"/>
+            </w:pPr>
+            <w:r>
+              <w:t>Tối</w:t>
+            </w:r>
+          </w:p>
+        </w:tc>
+      </w:tr>
+      <w:tr>
+        <w:tc>
+          <w:tcPr>
+            <w:tcW w:w="2657" w:type="dxa"/>
+          </w:tcPr>
+          <w:p>
+            <w:pPr>
+              <w:pStyle w:val="ListParagraph"/>
+              <w:ind w:left="0"/>
+              <w:jc w:val="center"/>
+            </w:pPr>
             <w:proofErr w:type="spellStart"/>
             <w:r>
-              <w:t>Chiều</w:t>
+              <w:t>Số</w:t>
+            </w:r>
+            <w:proofErr w:type="spellEnd"/>
+            <w:r>
+              <w:t xml:space="preserve"> </w:t>
+            </w:r>
+            <w:proofErr w:type="spellStart"/>
+            <w:r>
+              <w:t>dòng</w:t>
+            </w:r>
+            <w:proofErr w:type="spellEnd"/>
+            <w:r>
+              <w:t xml:space="preserve"> </w:t>
+            </w:r>
+            <w:proofErr w:type="spellStart"/>
+            <w:r>
+              <w:t>lệnh</w:t>
+            </w:r>
+            <w:proofErr w:type="spellEnd"/>
+            <w:r>
+              <w:t xml:space="preserve"> </w:t>
+            </w:r>
+            <w:proofErr w:type="spellStart"/>
+            <w:r>
+              <w:t>thay</w:t>
+            </w:r>
+            <w:proofErr w:type="spellEnd"/>
+            <w:r>
+              <w:t xml:space="preserve"> </w:t>
+            </w:r>
+            <w:proofErr w:type="spellStart"/>
+            <w:r>
+              <w:t>đổi</w:t>
             </w:r>
             <w:proofErr w:type="spellEnd"/>
           </w:p>
@@ -11295,9 +11390,105 @@
               <w:ind w:left="0"/>
               <w:jc w:val="center"/>
             </w:pPr>
+            <w:r>
+              <w:t>-</w:t>
+            </w:r>
+          </w:p>
+        </w:tc>
+        <w:tc>
+          <w:tcPr>
+            <w:tcW w:w="1597" w:type="dxa"/>
+          </w:tcPr>
+          <w:p>
+            <w:pPr>
+              <w:pStyle w:val="ListParagraph"/>
+              <w:ind w:left="0"/>
+              <w:jc w:val="center"/>
+            </w:pPr>
+            <w:r>
+              <w:t>-</w:t>
+            </w:r>
+          </w:p>
+        </w:tc>
+        <w:tc>
+          <w:tcPr>
+            <w:tcW w:w="1597" w:type="dxa"/>
+          </w:tcPr>
+          <w:p>
+            <w:pPr>
+              <w:pStyle w:val="ListParagraph"/>
+              <w:ind w:left="0"/>
+              <w:jc w:val="center"/>
+            </w:pPr>
+            <w:r>
+              <w:t>-</w:t>
+            </w:r>
+          </w:p>
+        </w:tc>
+        <w:tc>
+          <w:tcPr>
+            <w:tcW w:w="1597" w:type="dxa"/>
+          </w:tcPr>
+          <w:p>
+            <w:pPr>
+              <w:pStyle w:val="ListParagraph"/>
+              <w:ind w:left="0"/>
+              <w:jc w:val="center"/>
+            </w:pPr>
+            <w:r>
+              <w:t>-</w:t>
+            </w:r>
+          </w:p>
+        </w:tc>
+      </w:tr>
+      <w:tr>
+        <w:tc>
+          <w:tcPr>
+            <w:tcW w:w="2657" w:type="dxa"/>
+          </w:tcPr>
+          <w:p>
+            <w:pPr>
+              <w:pStyle w:val="ListParagraph"/>
+              <w:ind w:left="0"/>
+              <w:jc w:val="center"/>
+            </w:pPr>
             <w:proofErr w:type="spellStart"/>
             <w:r>
-              <w:t>Đêm</w:t>
+              <w:t>Các</w:t>
+            </w:r>
+            <w:proofErr w:type="spellEnd"/>
+            <w:r>
+              <w:t xml:space="preserve"> b</w:t>
+            </w:r>
+            <w:r>
+              <w:t xml:space="preserve">ranch </w:t>
+            </w:r>
+            <w:proofErr w:type="spellStart"/>
+            <w:r>
+              <w:t>tạo</w:t>
+            </w:r>
+            <w:proofErr w:type="spellEnd"/>
+            <w:r>
+              <w:t xml:space="preserve"> ra</w:t>
+            </w:r>
+          </w:p>
+        </w:tc>
+        <w:tc>
+          <w:tcPr>
+            <w:tcW w:w="1597" w:type="dxa"/>
+          </w:tcPr>
+          <w:p>
+            <w:pPr>
+              <w:pStyle w:val="ListParagraph"/>
+              <w:ind w:left="0"/>
+              <w:jc w:val="center"/>
+            </w:pPr>
+            <w:proofErr w:type="spellStart"/>
+            <w:r>
+              <w:t>x</w:t>
+            </w:r>
+            <w:r>
+              <w:t>uanvu</w:t>
             </w:r>
             <w:proofErr w:type="spellEnd"/>
           </w:p>
@@ -11312,9 +11503,42 @@
               <w:ind w:left="0"/>
               <w:jc w:val="center"/>
             </w:pPr>
+            <w:r>
+              <w:t>-</w:t>
+            </w:r>
+          </w:p>
+        </w:tc>
+        <w:tc>
+          <w:tcPr>
+            <w:tcW w:w="1597" w:type="dxa"/>
+          </w:tcPr>
+          <w:p>
+            <w:pPr>
+              <w:pStyle w:val="ListParagraph"/>
+              <w:ind w:left="0"/>
+              <w:jc w:val="center"/>
+            </w:pPr>
+            <w:r>
+              <w:t>-</w:t>
+            </w:r>
+          </w:p>
+        </w:tc>
+        <w:tc>
+          <w:tcPr>
+            <w:tcW w:w="1597" w:type="dxa"/>
+          </w:tcPr>
+          <w:p>
+            <w:pPr>
+              <w:pStyle w:val="ListParagraph"/>
+              <w:ind w:left="0"/>
+              <w:jc w:val="center"/>
+            </w:pPr>
             <w:proofErr w:type="spellStart"/>
             <w:r>
-              <w:t>Đêm</w:t>
+              <w:t>c</w:t>
+            </w:r>
+            <w:r>
+              <w:t>uongtv</w:t>
             </w:r>
             <w:proofErr w:type="spellEnd"/>
           </w:p>
@@ -11357,222 +11581,6 @@
             </w:r>
             <w:proofErr w:type="spellStart"/>
             <w:r>
-              <w:t>thay</w:t>
-            </w:r>
-            <w:proofErr w:type="spellEnd"/>
-            <w:r>
-              <w:t xml:space="preserve"> </w:t>
-            </w:r>
-            <w:proofErr w:type="spellStart"/>
-            <w:r>
-              <w:t>đổi</w:t>
-            </w:r>
-            <w:proofErr w:type="spellEnd"/>
-          </w:p>
-        </w:tc>
-        <w:tc>
-          <w:tcPr>
-            <w:tcW w:w="1597" w:type="dxa"/>
-          </w:tcPr>
-          <w:p>
-            <w:pPr>
-              <w:pStyle w:val="ListParagraph"/>
-              <w:ind w:left="0"/>
-              <w:jc w:val="center"/>
-            </w:pPr>
-            <w:r>
-              <w:t>-</w:t>
-            </w:r>
-          </w:p>
-        </w:tc>
-        <w:tc>
-          <w:tcPr>
-            <w:tcW w:w="1597" w:type="dxa"/>
-          </w:tcPr>
-          <w:p>
-            <w:pPr>
-              <w:pStyle w:val="ListParagraph"/>
-              <w:ind w:left="0"/>
-              <w:jc w:val="center"/>
-            </w:pPr>
-            <w:r>
-              <w:t>-</w:t>
-            </w:r>
-          </w:p>
-        </w:tc>
-        <w:tc>
-          <w:tcPr>
-            <w:tcW w:w="1597" w:type="dxa"/>
-          </w:tcPr>
-          <w:p>
-            <w:pPr>
-              <w:pStyle w:val="ListParagraph"/>
-              <w:ind w:left="0"/>
-              <w:jc w:val="center"/>
-            </w:pPr>
-            <w:r>
-              <w:t>-</w:t>
-            </w:r>
-          </w:p>
-        </w:tc>
-        <w:tc>
-          <w:tcPr>
-            <w:tcW w:w="1597" w:type="dxa"/>
-          </w:tcPr>
-          <w:p>
-            <w:pPr>
-              <w:pStyle w:val="ListParagraph"/>
-              <w:ind w:left="0"/>
-              <w:jc w:val="center"/>
-            </w:pPr>
-            <w:r>
-              <w:t>-</w:t>
-            </w:r>
-          </w:p>
-        </w:tc>
-      </w:tr>
-      <w:tr>
-        <w:tc>
-          <w:tcPr>
-            <w:tcW w:w="2657" w:type="dxa"/>
-          </w:tcPr>
-          <w:p>
-            <w:pPr>
-              <w:pStyle w:val="ListParagraph"/>
-              <w:ind w:left="0"/>
-              <w:jc w:val="center"/>
-            </w:pPr>
-            <w:proofErr w:type="spellStart"/>
-            <w:r>
-              <w:t>Các</w:t>
-            </w:r>
-            <w:proofErr w:type="spellEnd"/>
-            <w:r>
-              <w:t xml:space="preserve"> b</w:t>
-            </w:r>
-            <w:r>
-              <w:t xml:space="preserve">ranch </w:t>
-            </w:r>
-            <w:proofErr w:type="spellStart"/>
-            <w:r>
-              <w:t>tạo</w:t>
-            </w:r>
-            <w:proofErr w:type="spellEnd"/>
-            <w:r>
-              <w:t xml:space="preserve"> ra</w:t>
-            </w:r>
-          </w:p>
-        </w:tc>
-        <w:tc>
-          <w:tcPr>
-            <w:tcW w:w="1597" w:type="dxa"/>
-          </w:tcPr>
-          <w:p>
-            <w:pPr>
-              <w:pStyle w:val="ListParagraph"/>
-              <w:ind w:left="0"/>
-              <w:jc w:val="center"/>
-            </w:pPr>
-            <w:proofErr w:type="spellStart"/>
-            <w:r>
-              <w:t>x</w:t>
-            </w:r>
-            <w:bookmarkStart w:id="20" w:name="_GoBack"/>
-            <w:bookmarkEnd w:id="20"/>
-            <w:r>
-              <w:t>uanvu</w:t>
-            </w:r>
-            <w:proofErr w:type="spellEnd"/>
-          </w:p>
-        </w:tc>
-        <w:tc>
-          <w:tcPr>
-            <w:tcW w:w="1597" w:type="dxa"/>
-          </w:tcPr>
-          <w:p>
-            <w:pPr>
-              <w:pStyle w:val="ListParagraph"/>
-              <w:ind w:left="0"/>
-              <w:jc w:val="center"/>
-            </w:pPr>
-            <w:r>
-              <w:t>-</w:t>
-            </w:r>
-          </w:p>
-        </w:tc>
-        <w:tc>
-          <w:tcPr>
-            <w:tcW w:w="1597" w:type="dxa"/>
-          </w:tcPr>
-          <w:p>
-            <w:pPr>
-              <w:pStyle w:val="ListParagraph"/>
-              <w:ind w:left="0"/>
-              <w:jc w:val="center"/>
-            </w:pPr>
-            <w:r>
-              <w:t>-</w:t>
-            </w:r>
-          </w:p>
-        </w:tc>
-        <w:tc>
-          <w:tcPr>
-            <w:tcW w:w="1597" w:type="dxa"/>
-          </w:tcPr>
-          <w:p>
-            <w:pPr>
-              <w:pStyle w:val="ListParagraph"/>
-              <w:ind w:left="0"/>
-              <w:jc w:val="center"/>
-            </w:pPr>
-            <w:proofErr w:type="spellStart"/>
-            <w:r>
-              <w:t>c</w:t>
-            </w:r>
-            <w:r>
-              <w:t>uongtv</w:t>
-            </w:r>
-            <w:proofErr w:type="spellEnd"/>
-          </w:p>
-        </w:tc>
-      </w:tr>
-      <w:tr>
-        <w:tc>
-          <w:tcPr>
-            <w:tcW w:w="2657" w:type="dxa"/>
-          </w:tcPr>
-          <w:p>
-            <w:pPr>
-              <w:pStyle w:val="ListParagraph"/>
-              <w:ind w:left="0"/>
-              <w:jc w:val="center"/>
-            </w:pPr>
-            <w:proofErr w:type="spellStart"/>
-            <w:r>
-              <w:t>Số</w:t>
-            </w:r>
-            <w:proofErr w:type="spellEnd"/>
-            <w:r>
-              <w:t xml:space="preserve"> </w:t>
-            </w:r>
-            <w:proofErr w:type="spellStart"/>
-            <w:r>
-              <w:t>dòng</w:t>
-            </w:r>
-            <w:proofErr w:type="spellEnd"/>
-            <w:r>
-              <w:t xml:space="preserve"> </w:t>
-            </w:r>
-            <w:proofErr w:type="spellStart"/>
-            <w:r>
-              <w:t>lệnh</w:t>
-            </w:r>
-            <w:proofErr w:type="spellEnd"/>
-            <w:r>
-              <w:t xml:space="preserve"> </w:t>
-            </w:r>
-            <w:proofErr w:type="spellStart"/>
-            <w:r>
               <w:t>của</w:t>
             </w:r>
             <w:proofErr w:type="spellEnd"/>
@@ -11593,7 +11601,10 @@
               <w:jc w:val="center"/>
             </w:pPr>
             <w:r>
-              <w:t>8208</w:t>
+              <w:t>82</w:t>
+            </w:r>
+            <w:r>
+              <w:t>17</w:t>
             </w:r>
           </w:p>
         </w:tc>
@@ -18052,7 +18063,7 @@
 </file>
 
 <file path=customXml/itemProps1.xml><?xml version="1.0" encoding="utf-8"?>
-<ds:datastoreItem xmlns:ds="http://schemas.openxmlformats.org/officeDocument/2006/customXml" ds:itemID="{7B476283-2B79-4C7B-B2D2-58BE5B1DC37F}">
+<ds:datastoreItem xmlns:ds="http://schemas.openxmlformats.org/officeDocument/2006/customXml" ds:itemID="{12EFCE8A-6BAD-4F87-A7C1-2A875FAD423D}">
   <ds:schemaRefs>
     <ds:schemaRef ds:uri="http://schemas.openxmlformats.org/officeDocument/2006/bibliography"/>
   </ds:schemaRefs>

</xml_diff>